<commit_message>
more test with revisions
</commit_message>
<xml_diff>
--- a/testFiles/test.docx
+++ b/testFiles/test.docx
@@ -1,6 +1,6 @@
 
 <file path=word/document.xml><?xml version="1.0" encoding="utf-8"?>
-<w:document xmlns:wpc="http://schemas.microsoft.com/office/word/2010/wordprocessingCanvas" xmlns:cx="http://schemas.microsoft.com/office/drawing/2014/chartex" xmlns:cx1="http://schemas.microsoft.com/office/drawing/2015/9/8/chartex" xmlns:cx2="http://schemas.microsoft.com/office/drawing/2015/10/21/chartex" xmlns:cx3="http://schemas.microsoft.com/office/drawing/2016/5/9/chartex" xmlns:cx4="http://schemas.microsoft.com/office/drawing/2016/5/10/chartex" xmlns:cx5="http://schemas.microsoft.com/office/drawing/2016/5/11/chartex" xmlns:cx6="http://schemas.microsoft.com/office/drawing/2016/5/12/chartex" xmlns:cx7="http://schemas.microsoft.com/office/drawing/2016/5/13/chartex" xmlns:cx8="http://schemas.microsoft.com/office/drawing/2016/5/14/chartex" xmlns:mc="http://schemas.openxmlformats.org/markup-compatibility/2006" xmlns:aink="http://schemas.microsoft.com/office/drawing/2016/ink" xmlns:am3d="http://schemas.microsoft.com/office/drawing/2017/model3d" xmlns:o="urn:schemas-microsoft-com:office:office" xmlns:oel="http://schemas.microsoft.com/office/2019/extlst" xmlns:r="http://schemas.openxmlformats.org/officeDocument/2006/relationships" xmlns:m="http://schemas.openxmlformats.org/officeDocument/2006/math" xmlns:v="urn:schemas-microsoft-com:vml" xmlns:wp14="http://schemas.microsoft.com/office/word/2010/wordprocessingDrawing" xmlns:wp="http://schemas.openxmlformats.org/drawingml/2006/wordprocessingDrawing" xmlns:w10="urn:schemas-microsoft-com:office:word" xmlns:w="http://schemas.openxmlformats.org/wordprocessingml/2006/main" xmlns:w14="http://schemas.microsoft.com/office/word/2010/wordml" xmlns:w15="http://schemas.microsoft.com/office/word/2012/wordml" xmlns:w16cex="http://schemas.microsoft.com/office/word/2018/wordml/cex" xmlns:w16cid="http://schemas.microsoft.com/office/word/2016/wordml/cid" xmlns:w16="http://schemas.microsoft.com/office/word/2018/wordml" xmlns:w16du="http://schemas.microsoft.com/office/word/2023/wordml/word16du" xmlns:w16sdtdh="http://schemas.microsoft.com/office/word/2020/wordml/sdtdatahash" xmlns:w16se="http://schemas.microsoft.com/office/word/2015/wordml/symex" xmlns:wpg="http://schemas.microsoft.com/office/word/2010/wordprocessingGroup" xmlns:wpi="http://schemas.microsoft.com/office/word/2010/wordprocessingInk" xmlns:wne="http://schemas.microsoft.com/office/word/2006/wordml" xmlns:wps="http://schemas.microsoft.com/office/word/2010/wordprocessingShape" mc:Ignorable="w14 w15 w16se w16cid w16 w16cex w16sdtdh w16du wp14">
+<w:document xmlns:wpc="http://schemas.microsoft.com/office/word/2010/wordprocessingCanvas" xmlns:cx="http://schemas.microsoft.com/office/drawing/2014/chartex" xmlns:cx1="http://schemas.microsoft.com/office/drawing/2015/9/8/chartex" xmlns:cx2="http://schemas.microsoft.com/office/drawing/2015/10/21/chartex" xmlns:cx3="http://schemas.microsoft.com/office/drawing/2016/5/9/chartex" xmlns:cx4="http://schemas.microsoft.com/office/drawing/2016/5/10/chartex" xmlns:cx5="http://schemas.microsoft.com/office/drawing/2016/5/11/chartex" xmlns:cx6="http://schemas.microsoft.com/office/drawing/2016/5/12/chartex" xmlns:cx7="http://schemas.microsoft.com/office/drawing/2016/5/13/chartex" xmlns:cx8="http://schemas.microsoft.com/office/drawing/2016/5/14/chartex" xmlns:mc="http://schemas.openxmlformats.org/markup-compatibility/2006" xmlns:aink="http://schemas.microsoft.com/office/drawing/2016/ink" xmlns:am3d="http://schemas.microsoft.com/office/drawing/2017/model3d" xmlns:o="urn:schemas-microsoft-com:office:office" xmlns:oel="http://schemas.microsoft.com/office/2019/extlst" xmlns:r="http://schemas.openxmlformats.org/officeDocument/2006/relationships" xmlns:m="http://schemas.openxmlformats.org/officeDocument/2006/math" xmlns:v="urn:schemas-microsoft-com:vml" xmlns:wp14="http://schemas.microsoft.com/office/word/2010/wordprocessingDrawing" xmlns:wp="http://schemas.openxmlformats.org/drawingml/2006/wordprocessingDrawing" xmlns:w10="urn:schemas-microsoft-com:office:word" xmlns:w="http://schemas.openxmlformats.org/wordprocessingml/2006/main" xmlns:w14="http://schemas.microsoft.com/office/word/2010/wordml" xmlns:w15="http://schemas.microsoft.com/office/word/2012/wordml" xmlns:w16cex="http://schemas.microsoft.com/office/word/2018/wordml/cex" xmlns:w16cid="http://schemas.microsoft.com/office/word/2016/wordml/cid" xmlns:w16="http://schemas.microsoft.com/office/word/2018/wordml" xmlns:w16du="http://schemas.microsoft.com/office/word/2023/wordml/word16du" xmlns:w16sdtdh="http://schemas.microsoft.com/office/word/2020/wordml/sdtdatahash" xmlns:w16sdtfl="http://schemas.microsoft.com/office/word/2024/wordml/sdtformatlock" xmlns:w16se="http://schemas.microsoft.com/office/word/2015/wordml/symex" xmlns:wpg="http://schemas.microsoft.com/office/word/2010/wordprocessingGroup" xmlns:wpi="http://schemas.microsoft.com/office/word/2010/wordprocessingInk" xmlns:wne="http://schemas.microsoft.com/office/word/2006/wordml" xmlns:wps="http://schemas.microsoft.com/office/word/2010/wordprocessingShape" mc:Ignorable="w14 w15 w16se w16cid w16 w16cex w16sdtdh w16sdtfl w16du wp14">
   <w:body>
     <w:p>
       <w:pPr>
@@ -284,6 +284,143 @@
         </w:rPr>
         <w:t>be all blue !</w:t>
       </w:r>
+    </w:p>
+    <w:p>
+      <w:pPr>
+        <w:jc w:val="both"/>
+        <w:rPr>
+          <w:rFonts w:ascii="Arial" w:hAnsi="Arial" w:cs="Arial"/>
+          <w:sz w:val="20"/>
+          <w:szCs w:val="20"/>
+          <w:lang w:val="en-US"/>
+        </w:rPr>
+      </w:pPr>
+      <w:r>
+        <w:rPr>
+          <w:rFonts w:ascii="Arial" w:hAnsi="Arial" w:cs="Arial"/>
+          <w:sz w:val="20"/>
+          <w:szCs w:val="20"/>
+          <w:lang w:val="en-US"/>
+        </w:rPr>
+        <w:t xml:space="preserve">Here, we </w:t>
+      </w:r>
+      <w:del w:id="0" w:author="Xavier Gandillot" w:date="2025-08-29T11:56:00Z" w16du:dateUtc="2025-08-29T09:56:00Z">
+        <w:r>
+          <w:rPr>
+            <w:rFonts w:ascii="Arial" w:hAnsi="Arial" w:cs="Arial"/>
+            <w:sz w:val="20"/>
+            <w:szCs w:val="20"/>
+            <w:lang w:val="en-US"/>
+          </w:rPr>
+          <w:delText xml:space="preserve">will </w:delText>
+        </w:r>
+      </w:del>
+      <w:ins w:id="1" w:author="Xavier Gandillot" w:date="2025-08-29T11:56:00Z" w16du:dateUtc="2025-08-29T09:56:00Z">
+        <w:r>
+          <w:rPr>
+            <w:rFonts w:ascii="Arial" w:hAnsi="Arial" w:cs="Arial"/>
+            <w:sz w:val="20"/>
+            <w:szCs w:val="20"/>
+            <w:lang w:val="en-US"/>
+          </w:rPr>
+          <w:t>are</w:t>
+        </w:r>
+        <w:r>
+          <w:rPr>
+            <w:rFonts w:ascii="Arial" w:hAnsi="Arial" w:cs="Arial"/>
+            <w:sz w:val="20"/>
+            <w:szCs w:val="20"/>
+            <w:lang w:val="en-US"/>
+          </w:rPr>
+          <w:t xml:space="preserve"> </w:t>
+        </w:r>
+      </w:ins>
+      <w:del w:id="2" w:author="Xavier Gandillot" w:date="2025-08-29T11:56:00Z" w16du:dateUtc="2025-08-29T09:56:00Z">
+        <w:r>
+          <w:rPr>
+            <w:rFonts w:ascii="Arial" w:hAnsi="Arial" w:cs="Arial"/>
+            <w:sz w:val="20"/>
+            <w:szCs w:val="20"/>
+            <w:lang w:val="en-US"/>
+          </w:rPr>
+          <w:delText xml:space="preserve">be </w:delText>
+        </w:r>
+      </w:del>
+      <w:r>
+        <w:rPr>
+          <w:rFonts w:ascii="Arial" w:hAnsi="Arial" w:cs="Arial"/>
+          <w:sz w:val="20"/>
+          <w:szCs w:val="20"/>
+          <w:lang w:val="en-US"/>
+        </w:rPr>
+        <w:t>testing insertions and deletions.</w:t>
+      </w:r>
+      <w:ins w:id="3" w:author="Xavier Gandillot" w:date="2025-08-29T11:56:00Z" w16du:dateUtc="2025-08-29T09:56:00Z">
+        <w:r>
+          <w:rPr>
+            <w:rFonts w:ascii="Arial" w:hAnsi="Arial" w:cs="Arial"/>
+            <w:sz w:val="20"/>
+            <w:szCs w:val="20"/>
+            <w:lang w:val="en-US"/>
+          </w:rPr>
+          <w:t xml:space="preserve"> This text was added </w:t>
+        </w:r>
+      </w:ins>
+      <w:ins w:id="4" w:author="Xavier Gandillot" w:date="2025-08-29T11:57:00Z" w16du:dateUtc="2025-08-29T09:57:00Z">
+        <w:r>
+          <w:rPr>
+            <w:rFonts w:ascii="Arial" w:hAnsi="Arial" w:cs="Arial"/>
+            <w:sz w:val="20"/>
+            <w:szCs w:val="20"/>
+            <w:lang w:val="en-US"/>
+          </w:rPr>
+          <w:t>at the end.</w:t>
+        </w:r>
+      </w:ins>
+    </w:p>
+    <w:p>
+      <w:pPr>
+        <w:jc w:val="both"/>
+        <w:rPr>
+          <w:ins w:id="5" w:author="Xavier Gandillot" w:date="2025-08-29T11:57:00Z" w16du:dateUtc="2025-08-29T09:57:00Z"/>
+          <w:rFonts w:ascii="Arial" w:hAnsi="Arial" w:cs="Arial"/>
+          <w:sz w:val="20"/>
+          <w:szCs w:val="20"/>
+          <w:lang w:val="en-US"/>
+        </w:rPr>
+      </w:pPr>
+      <w:r>
+        <w:rPr>
+          <w:rFonts w:ascii="Arial" w:hAnsi="Arial" w:cs="Arial"/>
+          <w:sz w:val="20"/>
+          <w:szCs w:val="20"/>
+          <w:lang w:val="en-US"/>
+        </w:rPr>
+        <w:t>This paragraph is going to be completely deleted.</w:t>
+      </w:r>
+    </w:p>
+    <w:p>
+      <w:pPr>
+        <w:jc w:val="both"/>
+        <w:rPr>
+          <w:del w:id="6" w:author="Xavier Gandillot" w:date="2025-08-29T11:57:00Z" w16du:dateUtc="2025-08-29T09:57:00Z"/>
+          <w:rFonts w:ascii="Arial" w:hAnsi="Arial" w:cs="Arial"/>
+          <w:sz w:val="20"/>
+          <w:szCs w:val="20"/>
+          <w:lang w:val="en-US"/>
+        </w:rPr>
+      </w:pPr>
+      <w:ins w:id="7" w:author="Xavier Gandillot" w:date="2025-08-29T11:57:00Z" w16du:dateUtc="2025-08-29T09:57:00Z">
+        <w:r>
+          <w:rPr>
+            <w:rFonts w:ascii="Arial" w:hAnsi="Arial" w:cs="Arial"/>
+            <w:sz w:val="20"/>
+            <w:szCs w:val="20"/>
+            <w:lang w:val="en-US"/>
+          </w:rPr>
+          <w:t>This in a new paragraph inserted.</w:t>
+        </w:r>
+      </w:ins>
     </w:p>
     <w:p>
       <w:pPr>
@@ -1457,7 +1594,7 @@
 </file>
 
 <file path=word/endnotes.xml><?xml version="1.0" encoding="utf-8"?>
-<w:endnotes xmlns:wpc="http://schemas.microsoft.com/office/word/2010/wordprocessingCanvas" xmlns:cx="http://schemas.microsoft.com/office/drawing/2014/chartex" xmlns:cx1="http://schemas.microsoft.com/office/drawing/2015/9/8/chartex" xmlns:cx2="http://schemas.microsoft.com/office/drawing/2015/10/21/chartex" xmlns:cx3="http://schemas.microsoft.com/office/drawing/2016/5/9/chartex" xmlns:cx4="http://schemas.microsoft.com/office/drawing/2016/5/10/chartex" xmlns:cx5="http://schemas.microsoft.com/office/drawing/2016/5/11/chartex" xmlns:cx6="http://schemas.microsoft.com/office/drawing/2016/5/12/chartex" xmlns:cx7="http://schemas.microsoft.com/office/drawing/2016/5/13/chartex" xmlns:cx8="http://schemas.microsoft.com/office/drawing/2016/5/14/chartex" xmlns:mc="http://schemas.openxmlformats.org/markup-compatibility/2006" xmlns:aink="http://schemas.microsoft.com/office/drawing/2016/ink" xmlns:am3d="http://schemas.microsoft.com/office/drawing/2017/model3d" xmlns:o="urn:schemas-microsoft-com:office:office" xmlns:oel="http://schemas.microsoft.com/office/2019/extlst" xmlns:r="http://schemas.openxmlformats.org/officeDocument/2006/relationships" xmlns:m="http://schemas.openxmlformats.org/officeDocument/2006/math" xmlns:v="urn:schemas-microsoft-com:vml" xmlns:wp14="http://schemas.microsoft.com/office/word/2010/wordprocessingDrawing" xmlns:wp="http://schemas.openxmlformats.org/drawingml/2006/wordprocessingDrawing" xmlns:w10="urn:schemas-microsoft-com:office:word" xmlns:w="http://schemas.openxmlformats.org/wordprocessingml/2006/main" xmlns:w14="http://schemas.microsoft.com/office/word/2010/wordml" xmlns:w15="http://schemas.microsoft.com/office/word/2012/wordml" xmlns:w16cex="http://schemas.microsoft.com/office/word/2018/wordml/cex" xmlns:w16cid="http://schemas.microsoft.com/office/word/2016/wordml/cid" xmlns:w16="http://schemas.microsoft.com/office/word/2018/wordml" xmlns:w16du="http://schemas.microsoft.com/office/word/2023/wordml/word16du" xmlns:w16sdtdh="http://schemas.microsoft.com/office/word/2020/wordml/sdtdatahash" xmlns:w16se="http://schemas.microsoft.com/office/word/2015/wordml/symex" xmlns:wpg="http://schemas.microsoft.com/office/word/2010/wordprocessingGroup" xmlns:wpi="http://schemas.microsoft.com/office/word/2010/wordprocessingInk" xmlns:wne="http://schemas.microsoft.com/office/word/2006/wordml" xmlns:wps="http://schemas.microsoft.com/office/word/2010/wordprocessingShape" mc:Ignorable="w14 w15 w16se w16cid w16 w16cex w16sdtdh w16du wp14">
+<w:endnotes xmlns:wpc="http://schemas.microsoft.com/office/word/2010/wordprocessingCanvas" xmlns:cx="http://schemas.microsoft.com/office/drawing/2014/chartex" xmlns:cx1="http://schemas.microsoft.com/office/drawing/2015/9/8/chartex" xmlns:cx2="http://schemas.microsoft.com/office/drawing/2015/10/21/chartex" xmlns:cx3="http://schemas.microsoft.com/office/drawing/2016/5/9/chartex" xmlns:cx4="http://schemas.microsoft.com/office/drawing/2016/5/10/chartex" xmlns:cx5="http://schemas.microsoft.com/office/drawing/2016/5/11/chartex" xmlns:cx6="http://schemas.microsoft.com/office/drawing/2016/5/12/chartex" xmlns:cx7="http://schemas.microsoft.com/office/drawing/2016/5/13/chartex" xmlns:cx8="http://schemas.microsoft.com/office/drawing/2016/5/14/chartex" xmlns:mc="http://schemas.openxmlformats.org/markup-compatibility/2006" xmlns:aink="http://schemas.microsoft.com/office/drawing/2016/ink" xmlns:am3d="http://schemas.microsoft.com/office/drawing/2017/model3d" xmlns:o="urn:schemas-microsoft-com:office:office" xmlns:oel="http://schemas.microsoft.com/office/2019/extlst" xmlns:r="http://schemas.openxmlformats.org/officeDocument/2006/relationships" xmlns:m="http://schemas.openxmlformats.org/officeDocument/2006/math" xmlns:v="urn:schemas-microsoft-com:vml" xmlns:wp14="http://schemas.microsoft.com/office/word/2010/wordprocessingDrawing" xmlns:wp="http://schemas.openxmlformats.org/drawingml/2006/wordprocessingDrawing" xmlns:w10="urn:schemas-microsoft-com:office:word" xmlns:w="http://schemas.openxmlformats.org/wordprocessingml/2006/main" xmlns:w14="http://schemas.microsoft.com/office/word/2010/wordml" xmlns:w15="http://schemas.microsoft.com/office/word/2012/wordml" xmlns:w16cex="http://schemas.microsoft.com/office/word/2018/wordml/cex" xmlns:w16cid="http://schemas.microsoft.com/office/word/2016/wordml/cid" xmlns:w16="http://schemas.microsoft.com/office/word/2018/wordml" xmlns:w16du="http://schemas.microsoft.com/office/word/2023/wordml/word16du" xmlns:w16sdtdh="http://schemas.microsoft.com/office/word/2020/wordml/sdtdatahash" xmlns:w16sdtfl="http://schemas.microsoft.com/office/word/2024/wordml/sdtformatlock" xmlns:w16se="http://schemas.microsoft.com/office/word/2015/wordml/symex" xmlns:wpg="http://schemas.microsoft.com/office/word/2010/wordprocessingGroup" xmlns:wpi="http://schemas.microsoft.com/office/word/2010/wordprocessingInk" xmlns:wne="http://schemas.microsoft.com/office/word/2006/wordml" xmlns:wps="http://schemas.microsoft.com/office/word/2010/wordprocessingShape" mc:Ignorable="w14 w15 w16se w16cid w16 w16cex w16sdtdh w16sdtfl w16du wp14">
   <w:endnote w:type="separator" w:id="-1">
     <w:p>
       <w:pPr>
@@ -1482,7 +1619,7 @@
 </file>
 
 <file path=word/footer1.xml><?xml version="1.0" encoding="utf-8"?>
-<w:ftr xmlns:wpc="http://schemas.microsoft.com/office/word/2010/wordprocessingCanvas" xmlns:cx="http://schemas.microsoft.com/office/drawing/2014/chartex" xmlns:cx1="http://schemas.microsoft.com/office/drawing/2015/9/8/chartex" xmlns:cx2="http://schemas.microsoft.com/office/drawing/2015/10/21/chartex" xmlns:cx3="http://schemas.microsoft.com/office/drawing/2016/5/9/chartex" xmlns:cx4="http://schemas.microsoft.com/office/drawing/2016/5/10/chartex" xmlns:cx5="http://schemas.microsoft.com/office/drawing/2016/5/11/chartex" xmlns:cx6="http://schemas.microsoft.com/office/drawing/2016/5/12/chartex" xmlns:cx7="http://schemas.microsoft.com/office/drawing/2016/5/13/chartex" xmlns:cx8="http://schemas.microsoft.com/office/drawing/2016/5/14/chartex" xmlns:mc="http://schemas.openxmlformats.org/markup-compatibility/2006" xmlns:aink="http://schemas.microsoft.com/office/drawing/2016/ink" xmlns:am3d="http://schemas.microsoft.com/office/drawing/2017/model3d" xmlns:o="urn:schemas-microsoft-com:office:office" xmlns:oel="http://schemas.microsoft.com/office/2019/extlst" xmlns:r="http://schemas.openxmlformats.org/officeDocument/2006/relationships" xmlns:m="http://schemas.openxmlformats.org/officeDocument/2006/math" xmlns:v="urn:schemas-microsoft-com:vml" xmlns:wp14="http://schemas.microsoft.com/office/word/2010/wordprocessingDrawing" xmlns:wp="http://schemas.openxmlformats.org/drawingml/2006/wordprocessingDrawing" xmlns:w10="urn:schemas-microsoft-com:office:word" xmlns:w="http://schemas.openxmlformats.org/wordprocessingml/2006/main" xmlns:w14="http://schemas.microsoft.com/office/word/2010/wordml" xmlns:w15="http://schemas.microsoft.com/office/word/2012/wordml" xmlns:w16cex="http://schemas.microsoft.com/office/word/2018/wordml/cex" xmlns:w16cid="http://schemas.microsoft.com/office/word/2016/wordml/cid" xmlns:w16="http://schemas.microsoft.com/office/word/2018/wordml" xmlns:w16du="http://schemas.microsoft.com/office/word/2023/wordml/word16du" xmlns:w16sdtdh="http://schemas.microsoft.com/office/word/2020/wordml/sdtdatahash" xmlns:w16se="http://schemas.microsoft.com/office/word/2015/wordml/symex" xmlns:wpg="http://schemas.microsoft.com/office/word/2010/wordprocessingGroup" xmlns:wpi="http://schemas.microsoft.com/office/word/2010/wordprocessingInk" xmlns:wne="http://schemas.microsoft.com/office/word/2006/wordml" xmlns:wps="http://schemas.microsoft.com/office/word/2010/wordprocessingShape" mc:Ignorable="w14 w15 w16se w16cid w16 w16cex w16sdtdh w16du wp14">
+<w:ftr xmlns:wpc="http://schemas.microsoft.com/office/word/2010/wordprocessingCanvas" xmlns:cx="http://schemas.microsoft.com/office/drawing/2014/chartex" xmlns:cx1="http://schemas.microsoft.com/office/drawing/2015/9/8/chartex" xmlns:cx2="http://schemas.microsoft.com/office/drawing/2015/10/21/chartex" xmlns:cx3="http://schemas.microsoft.com/office/drawing/2016/5/9/chartex" xmlns:cx4="http://schemas.microsoft.com/office/drawing/2016/5/10/chartex" xmlns:cx5="http://schemas.microsoft.com/office/drawing/2016/5/11/chartex" xmlns:cx6="http://schemas.microsoft.com/office/drawing/2016/5/12/chartex" xmlns:cx7="http://schemas.microsoft.com/office/drawing/2016/5/13/chartex" xmlns:cx8="http://schemas.microsoft.com/office/drawing/2016/5/14/chartex" xmlns:mc="http://schemas.openxmlformats.org/markup-compatibility/2006" xmlns:aink="http://schemas.microsoft.com/office/drawing/2016/ink" xmlns:am3d="http://schemas.microsoft.com/office/drawing/2017/model3d" xmlns:o="urn:schemas-microsoft-com:office:office" xmlns:oel="http://schemas.microsoft.com/office/2019/extlst" xmlns:r="http://schemas.openxmlformats.org/officeDocument/2006/relationships" xmlns:m="http://schemas.openxmlformats.org/officeDocument/2006/math" xmlns:v="urn:schemas-microsoft-com:vml" xmlns:wp14="http://schemas.microsoft.com/office/word/2010/wordprocessingDrawing" xmlns:wp="http://schemas.openxmlformats.org/drawingml/2006/wordprocessingDrawing" xmlns:w10="urn:schemas-microsoft-com:office:word" xmlns:w="http://schemas.openxmlformats.org/wordprocessingml/2006/main" xmlns:w14="http://schemas.microsoft.com/office/word/2010/wordml" xmlns:w15="http://schemas.microsoft.com/office/word/2012/wordml" xmlns:w16cex="http://schemas.microsoft.com/office/word/2018/wordml/cex" xmlns:w16cid="http://schemas.microsoft.com/office/word/2016/wordml/cid" xmlns:w16="http://schemas.microsoft.com/office/word/2018/wordml" xmlns:w16du="http://schemas.microsoft.com/office/word/2023/wordml/word16du" xmlns:w16sdtdh="http://schemas.microsoft.com/office/word/2020/wordml/sdtdatahash" xmlns:w16sdtfl="http://schemas.microsoft.com/office/word/2024/wordml/sdtformatlock" xmlns:w16se="http://schemas.microsoft.com/office/word/2015/wordml/symex" xmlns:wpg="http://schemas.microsoft.com/office/word/2010/wordprocessingGroup" xmlns:wpi="http://schemas.microsoft.com/office/word/2010/wordprocessingInk" xmlns:wne="http://schemas.microsoft.com/office/word/2006/wordml" xmlns:wps="http://schemas.microsoft.com/office/word/2010/wordprocessingShape" mc:Ignorable="w14 w15 w16se w16cid w16 w16cex w16sdtdh w16sdtfl w16du wp14">
   <w:p>
     <w:pPr>
       <w:pStyle w:val="Pieddepage"/>
@@ -1492,7 +1629,7 @@
 </file>
 
 <file path=word/footer2.xml><?xml version="1.0" encoding="utf-8"?>
-<w:ftr xmlns:wpc="http://schemas.microsoft.com/office/word/2010/wordprocessingCanvas" xmlns:cx="http://schemas.microsoft.com/office/drawing/2014/chartex" xmlns:cx1="http://schemas.microsoft.com/office/drawing/2015/9/8/chartex" xmlns:cx2="http://schemas.microsoft.com/office/drawing/2015/10/21/chartex" xmlns:cx3="http://schemas.microsoft.com/office/drawing/2016/5/9/chartex" xmlns:cx4="http://schemas.microsoft.com/office/drawing/2016/5/10/chartex" xmlns:cx5="http://schemas.microsoft.com/office/drawing/2016/5/11/chartex" xmlns:cx6="http://schemas.microsoft.com/office/drawing/2016/5/12/chartex" xmlns:cx7="http://schemas.microsoft.com/office/drawing/2016/5/13/chartex" xmlns:cx8="http://schemas.microsoft.com/office/drawing/2016/5/14/chartex" xmlns:mc="http://schemas.openxmlformats.org/markup-compatibility/2006" xmlns:aink="http://schemas.microsoft.com/office/drawing/2016/ink" xmlns:am3d="http://schemas.microsoft.com/office/drawing/2017/model3d" xmlns:o="urn:schemas-microsoft-com:office:office" xmlns:oel="http://schemas.microsoft.com/office/2019/extlst" xmlns:r="http://schemas.openxmlformats.org/officeDocument/2006/relationships" xmlns:m="http://schemas.openxmlformats.org/officeDocument/2006/math" xmlns:v="urn:schemas-microsoft-com:vml" xmlns:wp14="http://schemas.microsoft.com/office/word/2010/wordprocessingDrawing" xmlns:wp="http://schemas.openxmlformats.org/drawingml/2006/wordprocessingDrawing" xmlns:w10="urn:schemas-microsoft-com:office:word" xmlns:w="http://schemas.openxmlformats.org/wordprocessingml/2006/main" xmlns:w14="http://schemas.microsoft.com/office/word/2010/wordml" xmlns:w15="http://schemas.microsoft.com/office/word/2012/wordml" xmlns:w16cex="http://schemas.microsoft.com/office/word/2018/wordml/cex" xmlns:w16cid="http://schemas.microsoft.com/office/word/2016/wordml/cid" xmlns:w16="http://schemas.microsoft.com/office/word/2018/wordml" xmlns:w16du="http://schemas.microsoft.com/office/word/2023/wordml/word16du" xmlns:w16sdtdh="http://schemas.microsoft.com/office/word/2020/wordml/sdtdatahash" xmlns:w16se="http://schemas.microsoft.com/office/word/2015/wordml/symex" xmlns:wpg="http://schemas.microsoft.com/office/word/2010/wordprocessingGroup" xmlns:wpi="http://schemas.microsoft.com/office/word/2010/wordprocessingInk" xmlns:wne="http://schemas.microsoft.com/office/word/2006/wordml" xmlns:wps="http://schemas.microsoft.com/office/word/2010/wordprocessingShape" mc:Ignorable="w14 w15 w16se w16cid w16 w16cex w16sdtdh w16du wp14">
+<w:ftr xmlns:wpc="http://schemas.microsoft.com/office/word/2010/wordprocessingCanvas" xmlns:cx="http://schemas.microsoft.com/office/drawing/2014/chartex" xmlns:cx1="http://schemas.microsoft.com/office/drawing/2015/9/8/chartex" xmlns:cx2="http://schemas.microsoft.com/office/drawing/2015/10/21/chartex" xmlns:cx3="http://schemas.microsoft.com/office/drawing/2016/5/9/chartex" xmlns:cx4="http://schemas.microsoft.com/office/drawing/2016/5/10/chartex" xmlns:cx5="http://schemas.microsoft.com/office/drawing/2016/5/11/chartex" xmlns:cx6="http://schemas.microsoft.com/office/drawing/2016/5/12/chartex" xmlns:cx7="http://schemas.microsoft.com/office/drawing/2016/5/13/chartex" xmlns:cx8="http://schemas.microsoft.com/office/drawing/2016/5/14/chartex" xmlns:mc="http://schemas.openxmlformats.org/markup-compatibility/2006" xmlns:aink="http://schemas.microsoft.com/office/drawing/2016/ink" xmlns:am3d="http://schemas.microsoft.com/office/drawing/2017/model3d" xmlns:o="urn:schemas-microsoft-com:office:office" xmlns:oel="http://schemas.microsoft.com/office/2019/extlst" xmlns:r="http://schemas.openxmlformats.org/officeDocument/2006/relationships" xmlns:m="http://schemas.openxmlformats.org/officeDocument/2006/math" xmlns:v="urn:schemas-microsoft-com:vml" xmlns:wp14="http://schemas.microsoft.com/office/word/2010/wordprocessingDrawing" xmlns:wp="http://schemas.openxmlformats.org/drawingml/2006/wordprocessingDrawing" xmlns:w10="urn:schemas-microsoft-com:office:word" xmlns:w="http://schemas.openxmlformats.org/wordprocessingml/2006/main" xmlns:w14="http://schemas.microsoft.com/office/word/2010/wordml" xmlns:w15="http://schemas.microsoft.com/office/word/2012/wordml" xmlns:w16cex="http://schemas.microsoft.com/office/word/2018/wordml/cex" xmlns:w16cid="http://schemas.microsoft.com/office/word/2016/wordml/cid" xmlns:w16="http://schemas.microsoft.com/office/word/2018/wordml" xmlns:w16du="http://schemas.microsoft.com/office/word/2023/wordml/word16du" xmlns:w16sdtdh="http://schemas.microsoft.com/office/word/2020/wordml/sdtdatahash" xmlns:w16sdtfl="http://schemas.microsoft.com/office/word/2024/wordml/sdtformatlock" xmlns:w16se="http://schemas.microsoft.com/office/word/2015/wordml/symex" xmlns:wpg="http://schemas.microsoft.com/office/word/2010/wordprocessingGroup" xmlns:wpi="http://schemas.microsoft.com/office/word/2010/wordprocessingInk" xmlns:wne="http://schemas.microsoft.com/office/word/2006/wordml" xmlns:wps="http://schemas.microsoft.com/office/word/2010/wordprocessingShape" mc:Ignorable="w14 w15 w16se w16cid w16 w16cex w16sdtdh w16sdtfl w16du wp14">
   <w:p>
     <w:pPr>
       <w:pStyle w:val="Pieddepage"/>
@@ -1567,7 +1704,7 @@
 </file>
 
 <file path=word/footer3.xml><?xml version="1.0" encoding="utf-8"?>
-<w:ftr xmlns:wpc="http://schemas.microsoft.com/office/word/2010/wordprocessingCanvas" xmlns:cx="http://schemas.microsoft.com/office/drawing/2014/chartex" xmlns:cx1="http://schemas.microsoft.com/office/drawing/2015/9/8/chartex" xmlns:cx2="http://schemas.microsoft.com/office/drawing/2015/10/21/chartex" xmlns:cx3="http://schemas.microsoft.com/office/drawing/2016/5/9/chartex" xmlns:cx4="http://schemas.microsoft.com/office/drawing/2016/5/10/chartex" xmlns:cx5="http://schemas.microsoft.com/office/drawing/2016/5/11/chartex" xmlns:cx6="http://schemas.microsoft.com/office/drawing/2016/5/12/chartex" xmlns:cx7="http://schemas.microsoft.com/office/drawing/2016/5/13/chartex" xmlns:cx8="http://schemas.microsoft.com/office/drawing/2016/5/14/chartex" xmlns:mc="http://schemas.openxmlformats.org/markup-compatibility/2006" xmlns:aink="http://schemas.microsoft.com/office/drawing/2016/ink" xmlns:am3d="http://schemas.microsoft.com/office/drawing/2017/model3d" xmlns:o="urn:schemas-microsoft-com:office:office" xmlns:oel="http://schemas.microsoft.com/office/2019/extlst" xmlns:r="http://schemas.openxmlformats.org/officeDocument/2006/relationships" xmlns:m="http://schemas.openxmlformats.org/officeDocument/2006/math" xmlns:v="urn:schemas-microsoft-com:vml" xmlns:wp14="http://schemas.microsoft.com/office/word/2010/wordprocessingDrawing" xmlns:wp="http://schemas.openxmlformats.org/drawingml/2006/wordprocessingDrawing" xmlns:w10="urn:schemas-microsoft-com:office:word" xmlns:w="http://schemas.openxmlformats.org/wordprocessingml/2006/main" xmlns:w14="http://schemas.microsoft.com/office/word/2010/wordml" xmlns:w15="http://schemas.microsoft.com/office/word/2012/wordml" xmlns:w16cex="http://schemas.microsoft.com/office/word/2018/wordml/cex" xmlns:w16cid="http://schemas.microsoft.com/office/word/2016/wordml/cid" xmlns:w16="http://schemas.microsoft.com/office/word/2018/wordml" xmlns:w16du="http://schemas.microsoft.com/office/word/2023/wordml/word16du" xmlns:w16sdtdh="http://schemas.microsoft.com/office/word/2020/wordml/sdtdatahash" xmlns:w16se="http://schemas.microsoft.com/office/word/2015/wordml/symex" xmlns:wpg="http://schemas.microsoft.com/office/word/2010/wordprocessingGroup" xmlns:wpi="http://schemas.microsoft.com/office/word/2010/wordprocessingInk" xmlns:wne="http://schemas.microsoft.com/office/word/2006/wordml" xmlns:wps="http://schemas.microsoft.com/office/word/2010/wordprocessingShape" mc:Ignorable="w14 w15 w16se w16cid w16 w16cex w16sdtdh w16du wp14">
+<w:ftr xmlns:wpc="http://schemas.microsoft.com/office/word/2010/wordprocessingCanvas" xmlns:cx="http://schemas.microsoft.com/office/drawing/2014/chartex" xmlns:cx1="http://schemas.microsoft.com/office/drawing/2015/9/8/chartex" xmlns:cx2="http://schemas.microsoft.com/office/drawing/2015/10/21/chartex" xmlns:cx3="http://schemas.microsoft.com/office/drawing/2016/5/9/chartex" xmlns:cx4="http://schemas.microsoft.com/office/drawing/2016/5/10/chartex" xmlns:cx5="http://schemas.microsoft.com/office/drawing/2016/5/11/chartex" xmlns:cx6="http://schemas.microsoft.com/office/drawing/2016/5/12/chartex" xmlns:cx7="http://schemas.microsoft.com/office/drawing/2016/5/13/chartex" xmlns:cx8="http://schemas.microsoft.com/office/drawing/2016/5/14/chartex" xmlns:mc="http://schemas.openxmlformats.org/markup-compatibility/2006" xmlns:aink="http://schemas.microsoft.com/office/drawing/2016/ink" xmlns:am3d="http://schemas.microsoft.com/office/drawing/2017/model3d" xmlns:o="urn:schemas-microsoft-com:office:office" xmlns:oel="http://schemas.microsoft.com/office/2019/extlst" xmlns:r="http://schemas.openxmlformats.org/officeDocument/2006/relationships" xmlns:m="http://schemas.openxmlformats.org/officeDocument/2006/math" xmlns:v="urn:schemas-microsoft-com:vml" xmlns:wp14="http://schemas.microsoft.com/office/word/2010/wordprocessingDrawing" xmlns:wp="http://schemas.openxmlformats.org/drawingml/2006/wordprocessingDrawing" xmlns:w10="urn:schemas-microsoft-com:office:word" xmlns:w="http://schemas.openxmlformats.org/wordprocessingml/2006/main" xmlns:w14="http://schemas.microsoft.com/office/word/2010/wordml" xmlns:w15="http://schemas.microsoft.com/office/word/2012/wordml" xmlns:w16cex="http://schemas.microsoft.com/office/word/2018/wordml/cex" xmlns:w16cid="http://schemas.microsoft.com/office/word/2016/wordml/cid" xmlns:w16="http://schemas.microsoft.com/office/word/2018/wordml" xmlns:w16du="http://schemas.microsoft.com/office/word/2023/wordml/word16du" xmlns:w16sdtdh="http://schemas.microsoft.com/office/word/2020/wordml/sdtdatahash" xmlns:w16sdtfl="http://schemas.microsoft.com/office/word/2024/wordml/sdtformatlock" xmlns:w16se="http://schemas.microsoft.com/office/word/2015/wordml/symex" xmlns:wpg="http://schemas.microsoft.com/office/word/2010/wordprocessingGroup" xmlns:wpi="http://schemas.microsoft.com/office/word/2010/wordprocessingInk" xmlns:wne="http://schemas.microsoft.com/office/word/2006/wordml" xmlns:wps="http://schemas.microsoft.com/office/word/2010/wordprocessingShape" mc:Ignorable="w14 w15 w16se w16cid w16 w16cex w16sdtdh w16sdtfl w16du wp14">
   <w:p>
     <w:pPr>
       <w:pStyle w:val="Pieddepage"/>
@@ -1577,7 +1714,7 @@
 </file>
 
 <file path=word/footnotes.xml><?xml version="1.0" encoding="utf-8"?>
-<w:footnotes xmlns:wpc="http://schemas.microsoft.com/office/word/2010/wordprocessingCanvas" xmlns:cx="http://schemas.microsoft.com/office/drawing/2014/chartex" xmlns:cx1="http://schemas.microsoft.com/office/drawing/2015/9/8/chartex" xmlns:cx2="http://schemas.microsoft.com/office/drawing/2015/10/21/chartex" xmlns:cx3="http://schemas.microsoft.com/office/drawing/2016/5/9/chartex" xmlns:cx4="http://schemas.microsoft.com/office/drawing/2016/5/10/chartex" xmlns:cx5="http://schemas.microsoft.com/office/drawing/2016/5/11/chartex" xmlns:cx6="http://schemas.microsoft.com/office/drawing/2016/5/12/chartex" xmlns:cx7="http://schemas.microsoft.com/office/drawing/2016/5/13/chartex" xmlns:cx8="http://schemas.microsoft.com/office/drawing/2016/5/14/chartex" xmlns:mc="http://schemas.openxmlformats.org/markup-compatibility/2006" xmlns:aink="http://schemas.microsoft.com/office/drawing/2016/ink" xmlns:am3d="http://schemas.microsoft.com/office/drawing/2017/model3d" xmlns:o="urn:schemas-microsoft-com:office:office" xmlns:oel="http://schemas.microsoft.com/office/2019/extlst" xmlns:r="http://schemas.openxmlformats.org/officeDocument/2006/relationships" xmlns:m="http://schemas.openxmlformats.org/officeDocument/2006/math" xmlns:v="urn:schemas-microsoft-com:vml" xmlns:wp14="http://schemas.microsoft.com/office/word/2010/wordprocessingDrawing" xmlns:wp="http://schemas.openxmlformats.org/drawingml/2006/wordprocessingDrawing" xmlns:w10="urn:schemas-microsoft-com:office:word" xmlns:w="http://schemas.openxmlformats.org/wordprocessingml/2006/main" xmlns:w14="http://schemas.microsoft.com/office/word/2010/wordml" xmlns:w15="http://schemas.microsoft.com/office/word/2012/wordml" xmlns:w16cex="http://schemas.microsoft.com/office/word/2018/wordml/cex" xmlns:w16cid="http://schemas.microsoft.com/office/word/2016/wordml/cid" xmlns:w16="http://schemas.microsoft.com/office/word/2018/wordml" xmlns:w16du="http://schemas.microsoft.com/office/word/2023/wordml/word16du" xmlns:w16sdtdh="http://schemas.microsoft.com/office/word/2020/wordml/sdtdatahash" xmlns:w16se="http://schemas.microsoft.com/office/word/2015/wordml/symex" xmlns:wpg="http://schemas.microsoft.com/office/word/2010/wordprocessingGroup" xmlns:wpi="http://schemas.microsoft.com/office/word/2010/wordprocessingInk" xmlns:wne="http://schemas.microsoft.com/office/word/2006/wordml" xmlns:wps="http://schemas.microsoft.com/office/word/2010/wordprocessingShape" mc:Ignorable="w14 w15 w16se w16cid w16 w16cex w16sdtdh w16du wp14">
+<w:footnotes xmlns:wpc="http://schemas.microsoft.com/office/word/2010/wordprocessingCanvas" xmlns:cx="http://schemas.microsoft.com/office/drawing/2014/chartex" xmlns:cx1="http://schemas.microsoft.com/office/drawing/2015/9/8/chartex" xmlns:cx2="http://schemas.microsoft.com/office/drawing/2015/10/21/chartex" xmlns:cx3="http://schemas.microsoft.com/office/drawing/2016/5/9/chartex" xmlns:cx4="http://schemas.microsoft.com/office/drawing/2016/5/10/chartex" xmlns:cx5="http://schemas.microsoft.com/office/drawing/2016/5/11/chartex" xmlns:cx6="http://schemas.microsoft.com/office/drawing/2016/5/12/chartex" xmlns:cx7="http://schemas.microsoft.com/office/drawing/2016/5/13/chartex" xmlns:cx8="http://schemas.microsoft.com/office/drawing/2016/5/14/chartex" xmlns:mc="http://schemas.openxmlformats.org/markup-compatibility/2006" xmlns:aink="http://schemas.microsoft.com/office/drawing/2016/ink" xmlns:am3d="http://schemas.microsoft.com/office/drawing/2017/model3d" xmlns:o="urn:schemas-microsoft-com:office:office" xmlns:oel="http://schemas.microsoft.com/office/2019/extlst" xmlns:r="http://schemas.openxmlformats.org/officeDocument/2006/relationships" xmlns:m="http://schemas.openxmlformats.org/officeDocument/2006/math" xmlns:v="urn:schemas-microsoft-com:vml" xmlns:wp14="http://schemas.microsoft.com/office/word/2010/wordprocessingDrawing" xmlns:wp="http://schemas.openxmlformats.org/drawingml/2006/wordprocessingDrawing" xmlns:w10="urn:schemas-microsoft-com:office:word" xmlns:w="http://schemas.openxmlformats.org/wordprocessingml/2006/main" xmlns:w14="http://schemas.microsoft.com/office/word/2010/wordml" xmlns:w15="http://schemas.microsoft.com/office/word/2012/wordml" xmlns:w16cex="http://schemas.microsoft.com/office/word/2018/wordml/cex" xmlns:w16cid="http://schemas.microsoft.com/office/word/2016/wordml/cid" xmlns:w16="http://schemas.microsoft.com/office/word/2018/wordml" xmlns:w16du="http://schemas.microsoft.com/office/word/2023/wordml/word16du" xmlns:w16sdtdh="http://schemas.microsoft.com/office/word/2020/wordml/sdtdatahash" xmlns:w16sdtfl="http://schemas.microsoft.com/office/word/2024/wordml/sdtformatlock" xmlns:w16se="http://schemas.microsoft.com/office/word/2015/wordml/symex" xmlns:wpg="http://schemas.microsoft.com/office/word/2010/wordprocessingGroup" xmlns:wpi="http://schemas.microsoft.com/office/word/2010/wordprocessingInk" xmlns:wne="http://schemas.microsoft.com/office/word/2006/wordml" xmlns:wps="http://schemas.microsoft.com/office/word/2010/wordprocessingShape" mc:Ignorable="w14 w15 w16se w16cid w16 w16cex w16sdtdh w16sdtfl w16du wp14">
   <w:footnote w:type="separator" w:id="-1">
     <w:p>
       <w:pPr>
@@ -1602,7 +1739,7 @@
 </file>
 
 <file path=word/header1.xml><?xml version="1.0" encoding="utf-8"?>
-<w:hdr xmlns:wpc="http://schemas.microsoft.com/office/word/2010/wordprocessingCanvas" xmlns:cx="http://schemas.microsoft.com/office/drawing/2014/chartex" xmlns:cx1="http://schemas.microsoft.com/office/drawing/2015/9/8/chartex" xmlns:cx2="http://schemas.microsoft.com/office/drawing/2015/10/21/chartex" xmlns:cx3="http://schemas.microsoft.com/office/drawing/2016/5/9/chartex" xmlns:cx4="http://schemas.microsoft.com/office/drawing/2016/5/10/chartex" xmlns:cx5="http://schemas.microsoft.com/office/drawing/2016/5/11/chartex" xmlns:cx6="http://schemas.microsoft.com/office/drawing/2016/5/12/chartex" xmlns:cx7="http://schemas.microsoft.com/office/drawing/2016/5/13/chartex" xmlns:cx8="http://schemas.microsoft.com/office/drawing/2016/5/14/chartex" xmlns:mc="http://schemas.openxmlformats.org/markup-compatibility/2006" xmlns:aink="http://schemas.microsoft.com/office/drawing/2016/ink" xmlns:am3d="http://schemas.microsoft.com/office/drawing/2017/model3d" xmlns:o="urn:schemas-microsoft-com:office:office" xmlns:oel="http://schemas.microsoft.com/office/2019/extlst" xmlns:r="http://schemas.openxmlformats.org/officeDocument/2006/relationships" xmlns:m="http://schemas.openxmlformats.org/officeDocument/2006/math" xmlns:v="urn:schemas-microsoft-com:vml" xmlns:wp14="http://schemas.microsoft.com/office/word/2010/wordprocessingDrawing" xmlns:wp="http://schemas.openxmlformats.org/drawingml/2006/wordprocessingDrawing" xmlns:w10="urn:schemas-microsoft-com:office:word" xmlns:w="http://schemas.openxmlformats.org/wordprocessingml/2006/main" xmlns:w14="http://schemas.microsoft.com/office/word/2010/wordml" xmlns:w15="http://schemas.microsoft.com/office/word/2012/wordml" xmlns:w16cex="http://schemas.microsoft.com/office/word/2018/wordml/cex" xmlns:w16cid="http://schemas.microsoft.com/office/word/2016/wordml/cid" xmlns:w16="http://schemas.microsoft.com/office/word/2018/wordml" xmlns:w16du="http://schemas.microsoft.com/office/word/2023/wordml/word16du" xmlns:w16sdtdh="http://schemas.microsoft.com/office/word/2020/wordml/sdtdatahash" xmlns:w16se="http://schemas.microsoft.com/office/word/2015/wordml/symex" xmlns:wpg="http://schemas.microsoft.com/office/word/2010/wordprocessingGroup" xmlns:wpi="http://schemas.microsoft.com/office/word/2010/wordprocessingInk" xmlns:wne="http://schemas.microsoft.com/office/word/2006/wordml" xmlns:wps="http://schemas.microsoft.com/office/word/2010/wordprocessingShape" mc:Ignorable="w14 w15 w16se w16cid w16 w16cex w16sdtdh w16du wp14">
+<w:hdr xmlns:wpc="http://schemas.microsoft.com/office/word/2010/wordprocessingCanvas" xmlns:cx="http://schemas.microsoft.com/office/drawing/2014/chartex" xmlns:cx1="http://schemas.microsoft.com/office/drawing/2015/9/8/chartex" xmlns:cx2="http://schemas.microsoft.com/office/drawing/2015/10/21/chartex" xmlns:cx3="http://schemas.microsoft.com/office/drawing/2016/5/9/chartex" xmlns:cx4="http://schemas.microsoft.com/office/drawing/2016/5/10/chartex" xmlns:cx5="http://schemas.microsoft.com/office/drawing/2016/5/11/chartex" xmlns:cx6="http://schemas.microsoft.com/office/drawing/2016/5/12/chartex" xmlns:cx7="http://schemas.microsoft.com/office/drawing/2016/5/13/chartex" xmlns:cx8="http://schemas.microsoft.com/office/drawing/2016/5/14/chartex" xmlns:mc="http://schemas.openxmlformats.org/markup-compatibility/2006" xmlns:aink="http://schemas.microsoft.com/office/drawing/2016/ink" xmlns:am3d="http://schemas.microsoft.com/office/drawing/2017/model3d" xmlns:o="urn:schemas-microsoft-com:office:office" xmlns:oel="http://schemas.microsoft.com/office/2019/extlst" xmlns:r="http://schemas.openxmlformats.org/officeDocument/2006/relationships" xmlns:m="http://schemas.openxmlformats.org/officeDocument/2006/math" xmlns:v="urn:schemas-microsoft-com:vml" xmlns:wp14="http://schemas.microsoft.com/office/word/2010/wordprocessingDrawing" xmlns:wp="http://schemas.openxmlformats.org/drawingml/2006/wordprocessingDrawing" xmlns:w10="urn:schemas-microsoft-com:office:word" xmlns:w="http://schemas.openxmlformats.org/wordprocessingml/2006/main" xmlns:w14="http://schemas.microsoft.com/office/word/2010/wordml" xmlns:w15="http://schemas.microsoft.com/office/word/2012/wordml" xmlns:w16cex="http://schemas.microsoft.com/office/word/2018/wordml/cex" xmlns:w16cid="http://schemas.microsoft.com/office/word/2016/wordml/cid" xmlns:w16="http://schemas.microsoft.com/office/word/2018/wordml" xmlns:w16du="http://schemas.microsoft.com/office/word/2023/wordml/word16du" xmlns:w16sdtdh="http://schemas.microsoft.com/office/word/2020/wordml/sdtdatahash" xmlns:w16sdtfl="http://schemas.microsoft.com/office/word/2024/wordml/sdtformatlock" xmlns:w16se="http://schemas.microsoft.com/office/word/2015/wordml/symex" xmlns:wpg="http://schemas.microsoft.com/office/word/2010/wordprocessingGroup" xmlns:wpi="http://schemas.microsoft.com/office/word/2010/wordprocessingInk" xmlns:wne="http://schemas.microsoft.com/office/word/2006/wordml" xmlns:wps="http://schemas.microsoft.com/office/word/2010/wordprocessingShape" mc:Ignorable="w14 w15 w16se w16cid w16 w16cex w16sdtdh w16sdtfl w16du wp14">
   <w:p>
     <w:pPr>
       <w:pStyle w:val="En-tte"/>
@@ -1612,7 +1749,7 @@
 </file>
 
 <file path=word/header2.xml><?xml version="1.0" encoding="utf-8"?>
-<w:hdr xmlns:wpc="http://schemas.microsoft.com/office/word/2010/wordprocessingCanvas" xmlns:cx="http://schemas.microsoft.com/office/drawing/2014/chartex" xmlns:cx1="http://schemas.microsoft.com/office/drawing/2015/9/8/chartex" xmlns:cx2="http://schemas.microsoft.com/office/drawing/2015/10/21/chartex" xmlns:cx3="http://schemas.microsoft.com/office/drawing/2016/5/9/chartex" xmlns:cx4="http://schemas.microsoft.com/office/drawing/2016/5/10/chartex" xmlns:cx5="http://schemas.microsoft.com/office/drawing/2016/5/11/chartex" xmlns:cx6="http://schemas.microsoft.com/office/drawing/2016/5/12/chartex" xmlns:cx7="http://schemas.microsoft.com/office/drawing/2016/5/13/chartex" xmlns:cx8="http://schemas.microsoft.com/office/drawing/2016/5/14/chartex" xmlns:mc="http://schemas.openxmlformats.org/markup-compatibility/2006" xmlns:aink="http://schemas.microsoft.com/office/drawing/2016/ink" xmlns:am3d="http://schemas.microsoft.com/office/drawing/2017/model3d" xmlns:o="urn:schemas-microsoft-com:office:office" xmlns:oel="http://schemas.microsoft.com/office/2019/extlst" xmlns:r="http://schemas.openxmlformats.org/officeDocument/2006/relationships" xmlns:m="http://schemas.openxmlformats.org/officeDocument/2006/math" xmlns:v="urn:schemas-microsoft-com:vml" xmlns:wp14="http://schemas.microsoft.com/office/word/2010/wordprocessingDrawing" xmlns:wp="http://schemas.openxmlformats.org/drawingml/2006/wordprocessingDrawing" xmlns:w10="urn:schemas-microsoft-com:office:word" xmlns:w="http://schemas.openxmlformats.org/wordprocessingml/2006/main" xmlns:w14="http://schemas.microsoft.com/office/word/2010/wordml" xmlns:w15="http://schemas.microsoft.com/office/word/2012/wordml" xmlns:w16cex="http://schemas.microsoft.com/office/word/2018/wordml/cex" xmlns:w16cid="http://schemas.microsoft.com/office/word/2016/wordml/cid" xmlns:w16="http://schemas.microsoft.com/office/word/2018/wordml" xmlns:w16du="http://schemas.microsoft.com/office/word/2023/wordml/word16du" xmlns:w16sdtdh="http://schemas.microsoft.com/office/word/2020/wordml/sdtdatahash" xmlns:w16se="http://schemas.microsoft.com/office/word/2015/wordml/symex" xmlns:wpg="http://schemas.microsoft.com/office/word/2010/wordprocessingGroup" xmlns:wpi="http://schemas.microsoft.com/office/word/2010/wordprocessingInk" xmlns:wne="http://schemas.microsoft.com/office/word/2006/wordml" xmlns:wps="http://schemas.microsoft.com/office/word/2010/wordprocessingShape" mc:Ignorable="w14 w15 w16se w16cid w16 w16cex w16sdtdh w16du wp14">
+<w:hdr xmlns:wpc="http://schemas.microsoft.com/office/word/2010/wordprocessingCanvas" xmlns:cx="http://schemas.microsoft.com/office/drawing/2014/chartex" xmlns:cx1="http://schemas.microsoft.com/office/drawing/2015/9/8/chartex" xmlns:cx2="http://schemas.microsoft.com/office/drawing/2015/10/21/chartex" xmlns:cx3="http://schemas.microsoft.com/office/drawing/2016/5/9/chartex" xmlns:cx4="http://schemas.microsoft.com/office/drawing/2016/5/10/chartex" xmlns:cx5="http://schemas.microsoft.com/office/drawing/2016/5/11/chartex" xmlns:cx6="http://schemas.microsoft.com/office/drawing/2016/5/12/chartex" xmlns:cx7="http://schemas.microsoft.com/office/drawing/2016/5/13/chartex" xmlns:cx8="http://schemas.microsoft.com/office/drawing/2016/5/14/chartex" xmlns:mc="http://schemas.openxmlformats.org/markup-compatibility/2006" xmlns:aink="http://schemas.microsoft.com/office/drawing/2016/ink" xmlns:am3d="http://schemas.microsoft.com/office/drawing/2017/model3d" xmlns:o="urn:schemas-microsoft-com:office:office" xmlns:oel="http://schemas.microsoft.com/office/2019/extlst" xmlns:r="http://schemas.openxmlformats.org/officeDocument/2006/relationships" xmlns:m="http://schemas.openxmlformats.org/officeDocument/2006/math" xmlns:v="urn:schemas-microsoft-com:vml" xmlns:wp14="http://schemas.microsoft.com/office/word/2010/wordprocessingDrawing" xmlns:wp="http://schemas.openxmlformats.org/drawingml/2006/wordprocessingDrawing" xmlns:w10="urn:schemas-microsoft-com:office:word" xmlns:w="http://schemas.openxmlformats.org/wordprocessingml/2006/main" xmlns:w14="http://schemas.microsoft.com/office/word/2010/wordml" xmlns:w15="http://schemas.microsoft.com/office/word/2012/wordml" xmlns:w16cex="http://schemas.microsoft.com/office/word/2018/wordml/cex" xmlns:w16cid="http://schemas.microsoft.com/office/word/2016/wordml/cid" xmlns:w16="http://schemas.microsoft.com/office/word/2018/wordml" xmlns:w16du="http://schemas.microsoft.com/office/word/2023/wordml/word16du" xmlns:w16sdtdh="http://schemas.microsoft.com/office/word/2020/wordml/sdtdatahash" xmlns:w16sdtfl="http://schemas.microsoft.com/office/word/2024/wordml/sdtformatlock" xmlns:w16se="http://schemas.microsoft.com/office/word/2015/wordml/symex" xmlns:wpg="http://schemas.microsoft.com/office/word/2010/wordprocessingGroup" xmlns:wpi="http://schemas.microsoft.com/office/word/2010/wordprocessingInk" xmlns:wne="http://schemas.microsoft.com/office/word/2006/wordml" xmlns:wps="http://schemas.microsoft.com/office/word/2010/wordprocessingShape" mc:Ignorable="w14 w15 w16se w16cid w16 w16cex w16sdtdh w16sdtfl w16du wp14">
   <w:p>
     <w:pPr>
       <w:pStyle w:val="En-tte"/>
@@ -1697,7 +1834,7 @@
 </file>
 
 <file path=word/header3.xml><?xml version="1.0" encoding="utf-8"?>
-<w:hdr xmlns:wpc="http://schemas.microsoft.com/office/word/2010/wordprocessingCanvas" xmlns:cx="http://schemas.microsoft.com/office/drawing/2014/chartex" xmlns:cx1="http://schemas.microsoft.com/office/drawing/2015/9/8/chartex" xmlns:cx2="http://schemas.microsoft.com/office/drawing/2015/10/21/chartex" xmlns:cx3="http://schemas.microsoft.com/office/drawing/2016/5/9/chartex" xmlns:cx4="http://schemas.microsoft.com/office/drawing/2016/5/10/chartex" xmlns:cx5="http://schemas.microsoft.com/office/drawing/2016/5/11/chartex" xmlns:cx6="http://schemas.microsoft.com/office/drawing/2016/5/12/chartex" xmlns:cx7="http://schemas.microsoft.com/office/drawing/2016/5/13/chartex" xmlns:cx8="http://schemas.microsoft.com/office/drawing/2016/5/14/chartex" xmlns:mc="http://schemas.openxmlformats.org/markup-compatibility/2006" xmlns:aink="http://schemas.microsoft.com/office/drawing/2016/ink" xmlns:am3d="http://schemas.microsoft.com/office/drawing/2017/model3d" xmlns:o="urn:schemas-microsoft-com:office:office" xmlns:oel="http://schemas.microsoft.com/office/2019/extlst" xmlns:r="http://schemas.openxmlformats.org/officeDocument/2006/relationships" xmlns:m="http://schemas.openxmlformats.org/officeDocument/2006/math" xmlns:v="urn:schemas-microsoft-com:vml" xmlns:wp14="http://schemas.microsoft.com/office/word/2010/wordprocessingDrawing" xmlns:wp="http://schemas.openxmlformats.org/drawingml/2006/wordprocessingDrawing" xmlns:w10="urn:schemas-microsoft-com:office:word" xmlns:w="http://schemas.openxmlformats.org/wordprocessingml/2006/main" xmlns:w14="http://schemas.microsoft.com/office/word/2010/wordml" xmlns:w15="http://schemas.microsoft.com/office/word/2012/wordml" xmlns:w16cex="http://schemas.microsoft.com/office/word/2018/wordml/cex" xmlns:w16cid="http://schemas.microsoft.com/office/word/2016/wordml/cid" xmlns:w16="http://schemas.microsoft.com/office/word/2018/wordml" xmlns:w16du="http://schemas.microsoft.com/office/word/2023/wordml/word16du" xmlns:w16sdtdh="http://schemas.microsoft.com/office/word/2020/wordml/sdtdatahash" xmlns:w16se="http://schemas.microsoft.com/office/word/2015/wordml/symex" xmlns:wpg="http://schemas.microsoft.com/office/word/2010/wordprocessingGroup" xmlns:wpi="http://schemas.microsoft.com/office/word/2010/wordprocessingInk" xmlns:wne="http://schemas.microsoft.com/office/word/2006/wordml" xmlns:wps="http://schemas.microsoft.com/office/word/2010/wordprocessingShape" mc:Ignorable="w14 w15 w16se w16cid w16 w16cex w16sdtdh w16du wp14">
+<w:hdr xmlns:wpc="http://schemas.microsoft.com/office/word/2010/wordprocessingCanvas" xmlns:cx="http://schemas.microsoft.com/office/drawing/2014/chartex" xmlns:cx1="http://schemas.microsoft.com/office/drawing/2015/9/8/chartex" xmlns:cx2="http://schemas.microsoft.com/office/drawing/2015/10/21/chartex" xmlns:cx3="http://schemas.microsoft.com/office/drawing/2016/5/9/chartex" xmlns:cx4="http://schemas.microsoft.com/office/drawing/2016/5/10/chartex" xmlns:cx5="http://schemas.microsoft.com/office/drawing/2016/5/11/chartex" xmlns:cx6="http://schemas.microsoft.com/office/drawing/2016/5/12/chartex" xmlns:cx7="http://schemas.microsoft.com/office/drawing/2016/5/13/chartex" xmlns:cx8="http://schemas.microsoft.com/office/drawing/2016/5/14/chartex" xmlns:mc="http://schemas.openxmlformats.org/markup-compatibility/2006" xmlns:aink="http://schemas.microsoft.com/office/drawing/2016/ink" xmlns:am3d="http://schemas.microsoft.com/office/drawing/2017/model3d" xmlns:o="urn:schemas-microsoft-com:office:office" xmlns:oel="http://schemas.microsoft.com/office/2019/extlst" xmlns:r="http://schemas.openxmlformats.org/officeDocument/2006/relationships" xmlns:m="http://schemas.openxmlformats.org/officeDocument/2006/math" xmlns:v="urn:schemas-microsoft-com:vml" xmlns:wp14="http://schemas.microsoft.com/office/word/2010/wordprocessingDrawing" xmlns:wp="http://schemas.openxmlformats.org/drawingml/2006/wordprocessingDrawing" xmlns:w10="urn:schemas-microsoft-com:office:word" xmlns:w="http://schemas.openxmlformats.org/wordprocessingml/2006/main" xmlns:w14="http://schemas.microsoft.com/office/word/2010/wordml" xmlns:w15="http://schemas.microsoft.com/office/word/2012/wordml" xmlns:w16cex="http://schemas.microsoft.com/office/word/2018/wordml/cex" xmlns:w16cid="http://schemas.microsoft.com/office/word/2016/wordml/cid" xmlns:w16="http://schemas.microsoft.com/office/word/2018/wordml" xmlns:w16du="http://schemas.microsoft.com/office/word/2023/wordml/word16du" xmlns:w16sdtdh="http://schemas.microsoft.com/office/word/2020/wordml/sdtdatahash" xmlns:w16sdtfl="http://schemas.microsoft.com/office/word/2024/wordml/sdtformatlock" xmlns:w16se="http://schemas.microsoft.com/office/word/2015/wordml/symex" xmlns:wpg="http://schemas.microsoft.com/office/word/2010/wordprocessingGroup" xmlns:wpi="http://schemas.microsoft.com/office/word/2010/wordprocessingInk" xmlns:wne="http://schemas.microsoft.com/office/word/2006/wordml" xmlns:wps="http://schemas.microsoft.com/office/word/2010/wordprocessingShape" mc:Ignorable="w14 w15 w16se w16cid w16 w16cex w16sdtdh w16sdtfl w16du wp14">
   <w:p>
     <w:pPr>
       <w:pStyle w:val="En-tte"/>
@@ -1707,7 +1844,7 @@
 </file>
 
 <file path=word/numbering.xml><?xml version="1.0" encoding="utf-8"?>
-<w:numbering xmlns:wpc="http://schemas.microsoft.com/office/word/2010/wordprocessingCanvas" xmlns:cx="http://schemas.microsoft.com/office/drawing/2014/chartex" xmlns:cx1="http://schemas.microsoft.com/office/drawing/2015/9/8/chartex" xmlns:cx2="http://schemas.microsoft.com/office/drawing/2015/10/21/chartex" xmlns:cx3="http://schemas.microsoft.com/office/drawing/2016/5/9/chartex" xmlns:cx4="http://schemas.microsoft.com/office/drawing/2016/5/10/chartex" xmlns:cx5="http://schemas.microsoft.com/office/drawing/2016/5/11/chartex" xmlns:cx6="http://schemas.microsoft.com/office/drawing/2016/5/12/chartex" xmlns:cx7="http://schemas.microsoft.com/office/drawing/2016/5/13/chartex" xmlns:cx8="http://schemas.microsoft.com/office/drawing/2016/5/14/chartex" xmlns:mc="http://schemas.openxmlformats.org/markup-compatibility/2006" xmlns:aink="http://schemas.microsoft.com/office/drawing/2016/ink" xmlns:am3d="http://schemas.microsoft.com/office/drawing/2017/model3d" xmlns:o="urn:schemas-microsoft-com:office:office" xmlns:oel="http://schemas.microsoft.com/office/2019/extlst" xmlns:r="http://schemas.openxmlformats.org/officeDocument/2006/relationships" xmlns:m="http://schemas.openxmlformats.org/officeDocument/2006/math" xmlns:v="urn:schemas-microsoft-com:vml" xmlns:wp14="http://schemas.microsoft.com/office/word/2010/wordprocessingDrawing" xmlns:wp="http://schemas.openxmlformats.org/drawingml/2006/wordprocessingDrawing" xmlns:w10="urn:schemas-microsoft-com:office:word" xmlns:w="http://schemas.openxmlformats.org/wordprocessingml/2006/main" xmlns:w14="http://schemas.microsoft.com/office/word/2010/wordml" xmlns:w15="http://schemas.microsoft.com/office/word/2012/wordml" xmlns:w16cex="http://schemas.microsoft.com/office/word/2018/wordml/cex" xmlns:w16cid="http://schemas.microsoft.com/office/word/2016/wordml/cid" xmlns:w16="http://schemas.microsoft.com/office/word/2018/wordml" xmlns:w16du="http://schemas.microsoft.com/office/word/2023/wordml/word16du" xmlns:w16sdtdh="http://schemas.microsoft.com/office/word/2020/wordml/sdtdatahash" xmlns:w16se="http://schemas.microsoft.com/office/word/2015/wordml/symex" xmlns:wpg="http://schemas.microsoft.com/office/word/2010/wordprocessingGroup" xmlns:wpi="http://schemas.microsoft.com/office/word/2010/wordprocessingInk" xmlns:wne="http://schemas.microsoft.com/office/word/2006/wordml" xmlns:wps="http://schemas.microsoft.com/office/word/2010/wordprocessingShape" mc:Ignorable="w14 w15 w16se w16cid w16 w16cex w16sdtdh w16du wp14">
+<w:numbering xmlns:wpc="http://schemas.microsoft.com/office/word/2010/wordprocessingCanvas" xmlns:cx="http://schemas.microsoft.com/office/drawing/2014/chartex" xmlns:cx1="http://schemas.microsoft.com/office/drawing/2015/9/8/chartex" xmlns:cx2="http://schemas.microsoft.com/office/drawing/2015/10/21/chartex" xmlns:cx3="http://schemas.microsoft.com/office/drawing/2016/5/9/chartex" xmlns:cx4="http://schemas.microsoft.com/office/drawing/2016/5/10/chartex" xmlns:cx5="http://schemas.microsoft.com/office/drawing/2016/5/11/chartex" xmlns:cx6="http://schemas.microsoft.com/office/drawing/2016/5/12/chartex" xmlns:cx7="http://schemas.microsoft.com/office/drawing/2016/5/13/chartex" xmlns:cx8="http://schemas.microsoft.com/office/drawing/2016/5/14/chartex" xmlns:mc="http://schemas.openxmlformats.org/markup-compatibility/2006" xmlns:aink="http://schemas.microsoft.com/office/drawing/2016/ink" xmlns:am3d="http://schemas.microsoft.com/office/drawing/2017/model3d" xmlns:o="urn:schemas-microsoft-com:office:office" xmlns:oel="http://schemas.microsoft.com/office/2019/extlst" xmlns:r="http://schemas.openxmlformats.org/officeDocument/2006/relationships" xmlns:m="http://schemas.openxmlformats.org/officeDocument/2006/math" xmlns:v="urn:schemas-microsoft-com:vml" xmlns:wp14="http://schemas.microsoft.com/office/word/2010/wordprocessingDrawing" xmlns:wp="http://schemas.openxmlformats.org/drawingml/2006/wordprocessingDrawing" xmlns:w10="urn:schemas-microsoft-com:office:word" xmlns:w="http://schemas.openxmlformats.org/wordprocessingml/2006/main" xmlns:w14="http://schemas.microsoft.com/office/word/2010/wordml" xmlns:w15="http://schemas.microsoft.com/office/word/2012/wordml" xmlns:w16cex="http://schemas.microsoft.com/office/word/2018/wordml/cex" xmlns:w16cid="http://schemas.microsoft.com/office/word/2016/wordml/cid" xmlns:w16="http://schemas.microsoft.com/office/word/2018/wordml" xmlns:w16du="http://schemas.microsoft.com/office/word/2023/wordml/word16du" xmlns:w16sdtdh="http://schemas.microsoft.com/office/word/2020/wordml/sdtdatahash" xmlns:w16sdtfl="http://schemas.microsoft.com/office/word/2024/wordml/sdtformatlock" xmlns:w16se="http://schemas.microsoft.com/office/word/2015/wordml/symex" xmlns:wpg="http://schemas.microsoft.com/office/word/2010/wordprocessingGroup" xmlns:wpi="http://schemas.microsoft.com/office/word/2010/wordprocessingInk" xmlns:wne="http://schemas.microsoft.com/office/word/2006/wordml" xmlns:wps="http://schemas.microsoft.com/office/word/2010/wordprocessingShape" mc:Ignorable="w14 w15 w16se w16cid w16 w16cex w16sdtdh w16sdtfl w16du wp14">
   <w:abstractNum w:abstractNumId="0" w15:restartNumberingAfterBreak="0">
     <w:nsid w:val="0EFE4865"/>
     <w:multiLevelType w:val="hybridMultilevel"/>
@@ -2329,8 +2466,16 @@
 </w:numbering>
 </file>
 
+<file path=word/people.xml><?xml version="1.0" encoding="utf-8"?>
+<w15:people xmlns:wpc="http://schemas.microsoft.com/office/word/2010/wordprocessingCanvas" xmlns:cx="http://schemas.microsoft.com/office/drawing/2014/chartex" xmlns:cx1="http://schemas.microsoft.com/office/drawing/2015/9/8/chartex" xmlns:cx2="http://schemas.microsoft.com/office/drawing/2015/10/21/chartex" xmlns:cx3="http://schemas.microsoft.com/office/drawing/2016/5/9/chartex" xmlns:cx4="http://schemas.microsoft.com/office/drawing/2016/5/10/chartex" xmlns:cx5="http://schemas.microsoft.com/office/drawing/2016/5/11/chartex" xmlns:cx6="http://schemas.microsoft.com/office/drawing/2016/5/12/chartex" xmlns:cx7="http://schemas.microsoft.com/office/drawing/2016/5/13/chartex" xmlns:cx8="http://schemas.microsoft.com/office/drawing/2016/5/14/chartex" xmlns:mc="http://schemas.openxmlformats.org/markup-compatibility/2006" xmlns:aink="http://schemas.microsoft.com/office/drawing/2016/ink" xmlns:am3d="http://schemas.microsoft.com/office/drawing/2017/model3d" xmlns:o="urn:schemas-microsoft-com:office:office" xmlns:oel="http://schemas.microsoft.com/office/2019/extlst" xmlns:r="http://schemas.openxmlformats.org/officeDocument/2006/relationships" xmlns:m="http://schemas.openxmlformats.org/officeDocument/2006/math" xmlns:v="urn:schemas-microsoft-com:vml" xmlns:wp14="http://schemas.microsoft.com/office/word/2010/wordprocessingDrawing" xmlns:wp="http://schemas.openxmlformats.org/drawingml/2006/wordprocessingDrawing" xmlns:w10="urn:schemas-microsoft-com:office:word" xmlns:w="http://schemas.openxmlformats.org/wordprocessingml/2006/main" xmlns:w14="http://schemas.microsoft.com/office/word/2010/wordml" xmlns:w15="http://schemas.microsoft.com/office/word/2012/wordml" xmlns:w16cex="http://schemas.microsoft.com/office/word/2018/wordml/cex" xmlns:w16cid="http://schemas.microsoft.com/office/word/2016/wordml/cid" xmlns:w16="http://schemas.microsoft.com/office/word/2018/wordml" xmlns:w16du="http://schemas.microsoft.com/office/word/2023/wordml/word16du" xmlns:w16sdtdh="http://schemas.microsoft.com/office/word/2020/wordml/sdtdatahash" xmlns:w16sdtfl="http://schemas.microsoft.com/office/word/2024/wordml/sdtformatlock" xmlns:w16se="http://schemas.microsoft.com/office/word/2015/wordml/symex" xmlns:wpg="http://schemas.microsoft.com/office/word/2010/wordprocessingGroup" xmlns:wpi="http://schemas.microsoft.com/office/word/2010/wordprocessingInk" xmlns:wne="http://schemas.microsoft.com/office/word/2006/wordml" xmlns:wps="http://schemas.microsoft.com/office/word/2010/wordprocessingShape" mc:Ignorable="w14 w15 w16se w16cid w16 w16cex w16sdtdh w16sdtfl w16du wp14">
+  <w15:person w15:author="Xavier Gandillot">
+    <w15:presenceInfo w15:providerId="Windows Live" w15:userId="e638f84fd7148172"/>
+  </w15:person>
+</w15:people>
+</file>
+
 <file path=word/styles.xml><?xml version="1.0" encoding="utf-8"?>
-<w:styles xmlns:mc="http://schemas.openxmlformats.org/markup-compatibility/2006" xmlns:r="http://schemas.openxmlformats.org/officeDocument/2006/relationships" xmlns:w="http://schemas.openxmlformats.org/wordprocessingml/2006/main" xmlns:w14="http://schemas.microsoft.com/office/word/2010/wordml" xmlns:w15="http://schemas.microsoft.com/office/word/2012/wordml" xmlns:w16cex="http://schemas.microsoft.com/office/word/2018/wordml/cex" xmlns:w16cid="http://schemas.microsoft.com/office/word/2016/wordml/cid" xmlns:w16="http://schemas.microsoft.com/office/word/2018/wordml" xmlns:w16du="http://schemas.microsoft.com/office/word/2023/wordml/word16du" xmlns:w16sdtdh="http://schemas.microsoft.com/office/word/2020/wordml/sdtdatahash" xmlns:w16se="http://schemas.microsoft.com/office/word/2015/wordml/symex" mc:Ignorable="w14 w15 w16se w16cid w16 w16cex w16sdtdh w16du">
+<w:styles xmlns:mc="http://schemas.openxmlformats.org/markup-compatibility/2006" xmlns:r="http://schemas.openxmlformats.org/officeDocument/2006/relationships" xmlns:w="http://schemas.openxmlformats.org/wordprocessingml/2006/main" xmlns:w14="http://schemas.microsoft.com/office/word/2010/wordml" xmlns:w15="http://schemas.microsoft.com/office/word/2012/wordml" xmlns:w16cex="http://schemas.microsoft.com/office/word/2018/wordml/cex" xmlns:w16cid="http://schemas.microsoft.com/office/word/2016/wordml/cid" xmlns:w16="http://schemas.microsoft.com/office/word/2018/wordml" xmlns:w16du="http://schemas.microsoft.com/office/word/2023/wordml/word16du" xmlns:w16sdtdh="http://schemas.microsoft.com/office/word/2020/wordml/sdtdatahash" xmlns:w16sdtfl="http://schemas.microsoft.com/office/word/2024/wordml/sdtformatlock" xmlns:w16se="http://schemas.microsoft.com/office/word/2015/wordml/symex" mc:Ignorable="w14 w15 w16se w16cid w16 w16cex w16sdtdh w16sdtfl w16du">
   <w:docDefaults>
     <w:rPrDefault>
       <w:rPr>
@@ -3309,6 +3454,16 @@
       </w:tblBorders>
     </w:tblPr>
   </w:style>
+  <w:style w:type="paragraph" w:styleId="Rvision">
+    <w:name w:val="Revision"/>
+    <w:hidden/>
+    <w:uiPriority w:val="99"/>
+    <w:semiHidden/>
+    <w:rsid w:val="009E2548"/>
+    <w:pPr>
+      <w:spacing w:after="0" w:line="240" w:lineRule="auto"/>
+    </w:pPr>
+  </w:style>
 </w:styles>
 </file>
 

</xml_diff>

<commit_message>
extract text handles insertions/deletions as if all changed are accepted
</commit_message>
<xml_diff>
--- a/testFiles/test.docx
+++ b/testFiles/test.docx
@@ -289,6 +289,7 @@
       <w:pPr>
         <w:jc w:val="both"/>
         <w:rPr>
+          <w:ins w:id="0" w:author="Xavier Gandillot" w:date="2025-08-29T12:13:00Z" w16du:dateUtc="2025-08-29T10:13:00Z"/>
           <w:rFonts w:ascii="Arial" w:hAnsi="Arial" w:cs="Arial"/>
           <w:sz w:val="20"/>
           <w:szCs w:val="20"/>
@@ -304,7 +305,7 @@
         </w:rPr>
         <w:t xml:space="preserve">Here, we </w:t>
       </w:r>
-      <w:del w:id="0" w:author="Xavier Gandillot" w:date="2025-08-29T11:56:00Z" w16du:dateUtc="2025-08-29T09:56:00Z">
+      <w:del w:id="1" w:author="Xavier Gandillot" w:date="2025-08-29T11:56:00Z" w16du:dateUtc="2025-08-29T09:56:00Z">
         <w:r>
           <w:rPr>
             <w:rFonts w:ascii="Arial" w:hAnsi="Arial" w:cs="Arial"/>
@@ -315,7 +316,7 @@
           <w:delText xml:space="preserve">will </w:delText>
         </w:r>
       </w:del>
-      <w:ins w:id="1" w:author="Xavier Gandillot" w:date="2025-08-29T11:56:00Z" w16du:dateUtc="2025-08-29T09:56:00Z">
+      <w:ins w:id="2" w:author="Xavier Gandillot" w:date="2025-08-29T11:56:00Z" w16du:dateUtc="2025-08-29T09:56:00Z">
         <w:r>
           <w:rPr>
             <w:rFonts w:ascii="Arial" w:hAnsi="Arial" w:cs="Arial"/>
@@ -323,19 +324,10 @@
             <w:szCs w:val="20"/>
             <w:lang w:val="en-US"/>
           </w:rPr>
-          <w:t>are</w:t>
-        </w:r>
-        <w:r>
-          <w:rPr>
-            <w:rFonts w:ascii="Arial" w:hAnsi="Arial" w:cs="Arial"/>
-            <w:sz w:val="20"/>
-            <w:szCs w:val="20"/>
-            <w:lang w:val="en-US"/>
-          </w:rPr>
-          <w:t xml:space="preserve"> </w:t>
+          <w:t xml:space="preserve">are </w:t>
         </w:r>
       </w:ins>
-      <w:del w:id="2" w:author="Xavier Gandillot" w:date="2025-08-29T11:56:00Z" w16du:dateUtc="2025-08-29T09:56:00Z">
+      <w:del w:id="3" w:author="Xavier Gandillot" w:date="2025-08-29T11:56:00Z" w16du:dateUtc="2025-08-29T09:56:00Z">
         <w:r>
           <w:rPr>
             <w:rFonts w:ascii="Arial" w:hAnsi="Arial" w:cs="Arial"/>
@@ -355,7 +347,7 @@
         </w:rPr>
         <w:t>testing insertions and deletions.</w:t>
       </w:r>
-      <w:ins w:id="3" w:author="Xavier Gandillot" w:date="2025-08-29T11:56:00Z" w16du:dateUtc="2025-08-29T09:56:00Z">
+      <w:ins w:id="4" w:author="Xavier Gandillot" w:date="2025-08-29T11:56:00Z" w16du:dateUtc="2025-08-29T09:56:00Z">
         <w:r>
           <w:rPr>
             <w:rFonts w:ascii="Arial" w:hAnsi="Arial" w:cs="Arial"/>
@@ -366,7 +358,7 @@
           <w:t xml:space="preserve"> This text was added </w:t>
         </w:r>
       </w:ins>
-      <w:ins w:id="4" w:author="Xavier Gandillot" w:date="2025-08-29T11:57:00Z" w16du:dateUtc="2025-08-29T09:57:00Z">
+      <w:ins w:id="5" w:author="Xavier Gandillot" w:date="2025-08-29T11:57:00Z" w16du:dateUtc="2025-08-29T09:57:00Z">
         <w:r>
           <w:rPr>
             <w:rFonts w:ascii="Arial" w:hAnsi="Arial" w:cs="Arial"/>
@@ -382,35 +374,49 @@
       <w:pPr>
         <w:jc w:val="both"/>
         <w:rPr>
-          <w:ins w:id="5" w:author="Xavier Gandillot" w:date="2025-08-29T11:57:00Z" w16du:dateUtc="2025-08-29T09:57:00Z"/>
-          <w:rFonts w:ascii="Arial" w:hAnsi="Arial" w:cs="Arial"/>
-          <w:sz w:val="20"/>
-          <w:szCs w:val="20"/>
-          <w:lang w:val="en-US"/>
-        </w:rPr>
-      </w:pPr>
-      <w:r>
-        <w:rPr>
-          <w:rFonts w:ascii="Arial" w:hAnsi="Arial" w:cs="Arial"/>
-          <w:sz w:val="20"/>
-          <w:szCs w:val="20"/>
-          <w:lang w:val="en-US"/>
-        </w:rPr>
-        <w:t>This paragraph is going to be completely deleted.</w:t>
-      </w:r>
+          <w:del w:id="6" w:author="Xavier Gandillot" w:date="2025-08-29T12:14:00Z" w16du:dateUtc="2025-08-29T10:14:00Z"/>
+          <w:rFonts w:ascii="Arial" w:hAnsi="Arial" w:cs="Arial"/>
+          <w:sz w:val="20"/>
+          <w:szCs w:val="20"/>
+          <w:lang w:val="en-US"/>
+        </w:rPr>
+      </w:pPr>
     </w:p>
     <w:p>
       <w:pPr>
         <w:jc w:val="both"/>
         <w:rPr>
-          <w:del w:id="6" w:author="Xavier Gandillot" w:date="2025-08-29T11:57:00Z" w16du:dateUtc="2025-08-29T09:57:00Z"/>
-          <w:rFonts w:ascii="Arial" w:hAnsi="Arial" w:cs="Arial"/>
-          <w:sz w:val="20"/>
-          <w:szCs w:val="20"/>
-          <w:lang w:val="en-US"/>
-        </w:rPr>
-      </w:pPr>
-      <w:ins w:id="7" w:author="Xavier Gandillot" w:date="2025-08-29T11:57:00Z" w16du:dateUtc="2025-08-29T09:57:00Z">
+          <w:ins w:id="7" w:author="Xavier Gandillot" w:date="2025-08-29T12:12:00Z" w16du:dateUtc="2025-08-29T10:12:00Z"/>
+          <w:rFonts w:ascii="Arial" w:hAnsi="Arial" w:cs="Arial"/>
+          <w:sz w:val="20"/>
+          <w:szCs w:val="20"/>
+          <w:lang w:val="en-US"/>
+        </w:rPr>
+      </w:pPr>
+      <w:del w:id="8" w:author="Xavier Gandillot" w:date="2025-08-29T12:12:00Z" w16du:dateUtc="2025-08-29T10:12:00Z">
+        <w:r>
+          <w:rPr>
+            <w:rFonts w:ascii="Arial" w:hAnsi="Arial" w:cs="Arial"/>
+            <w:sz w:val="20"/>
+            <w:szCs w:val="20"/>
+            <w:lang w:val="en-US"/>
+          </w:rPr>
+          <w:delText>This paragraph is going to be completely deleted.</w:delText>
+        </w:r>
+      </w:del>
+    </w:p>
+    <w:p>
+      <w:pPr>
+        <w:jc w:val="both"/>
+        <w:rPr>
+          <w:del w:id="9" w:author="Xavier Gandillot" w:date="2025-08-29T11:57:00Z" w16du:dateUtc="2025-08-29T09:57:00Z"/>
+          <w:rFonts w:ascii="Arial" w:hAnsi="Arial" w:cs="Arial"/>
+          <w:sz w:val="20"/>
+          <w:szCs w:val="20"/>
+          <w:lang w:val="en-US"/>
+        </w:rPr>
+      </w:pPr>
+      <w:ins w:id="10" w:author="Xavier Gandillot" w:date="2025-08-29T11:57:00Z" w16du:dateUtc="2025-08-29T09:57:00Z">
         <w:r>
           <w:rPr>
             <w:rFonts w:ascii="Arial" w:hAnsi="Arial" w:cs="Arial"/>

</xml_diff>